<commit_message>
webpack server and other config
</commit_message>
<xml_diff>
--- a/KienThucNodejs/webpack.docx
+++ b/KienThucNodejs/webpack.docx
@@ -1321,12 +1321,660 @@
         <w:br/>
         <w:t>khi ta chạy lệnh yarn build, thư mục dist sẽ được sinh ra với 2 file app và index</w:t>
       </w:r>
-      <w:r>
-        <w:rPr>
-          <w:sz w:val="26"/>
-          <w:szCs w:val="26"/>
-        </w:rPr>
-        <w:br/>
+    </w:p>
+    <w:p>
+      <w:pPr>
+        <w:pStyle w:val="ListParagraph"/>
+        <w:numPr>
+          <w:ilvl w:val="0"/>
+          <w:numId w:val="1"/>
+        </w:numPr>
+        <w:outlineLvl w:val="0"/>
+        <w:rPr>
+          <w:sz w:val="26"/>
+          <w:szCs w:val="26"/>
+        </w:rPr>
+      </w:pPr>
+      <w:r>
+        <w:rPr>
+          <w:b/>
+          <w:bCs/>
+          <w:sz w:val="30"/>
+          <w:szCs w:val="30"/>
+        </w:rPr>
+        <w:t>Mini CSS extract:</w:t>
+      </w:r>
+      <w:r>
+        <w:rPr>
+          <w:sz w:val="26"/>
+          <w:szCs w:val="26"/>
+        </w:rPr>
+        <w:br/>
+      </w:r>
+      <w:r>
+        <w:rPr>
+          <w:noProof/>
+        </w:rPr>
+        <w:drawing>
+          <wp:inline distT="0" distB="0" distL="0" distR="0" wp14:anchorId="3EDB9285" wp14:editId="396E0139">
+            <wp:extent cx="3855720" cy="1508392"/>
+            <wp:effectExtent l="0" t="0" r="0" b="0"/>
+            <wp:docPr id="1982563030" name="Picture 1"/>
+            <wp:cNvGraphicFramePr>
+              <a:graphicFrameLocks xmlns:a="http://schemas.openxmlformats.org/drawingml/2006/main" noChangeAspect="1"/>
+            </wp:cNvGraphicFramePr>
+            <a:graphic xmlns:a="http://schemas.openxmlformats.org/drawingml/2006/main">
+              <a:graphicData uri="http://schemas.openxmlformats.org/drawingml/2006/picture">
+                <pic:pic xmlns:pic="http://schemas.openxmlformats.org/drawingml/2006/picture">
+                  <pic:nvPicPr>
+                    <pic:cNvPr id="1982563030" name=""/>
+                    <pic:cNvPicPr/>
+                  </pic:nvPicPr>
+                  <pic:blipFill>
+                    <a:blip r:embed="rId25"/>
+                    <a:stretch>
+                      <a:fillRect/>
+                    </a:stretch>
+                  </pic:blipFill>
+                  <pic:spPr>
+                    <a:xfrm>
+                      <a:off x="0" y="0"/>
+                      <a:ext cx="3862255" cy="1510948"/>
+                    </a:xfrm>
+                    <a:prstGeom prst="rect">
+                      <a:avLst/>
+                    </a:prstGeom>
+                  </pic:spPr>
+                </pic:pic>
+              </a:graphicData>
+            </a:graphic>
+          </wp:inline>
+        </w:drawing>
+      </w:r>
+      <w:r>
+        <w:rPr>
+          <w:b/>
+          <w:bCs/>
+          <w:sz w:val="30"/>
+          <w:szCs w:val="30"/>
+        </w:rPr>
+        <w:br/>
+      </w:r>
+      <w:r>
+        <w:rPr>
+          <w:sz w:val="26"/>
+          <w:szCs w:val="26"/>
+        </w:rPr>
+        <w:t>có thể thấy</w:t>
+      </w:r>
+      <w:r>
+        <w:rPr>
+          <w:sz w:val="26"/>
+          <w:szCs w:val="26"/>
+        </w:rPr>
+        <w:t xml:space="preserve"> được css đang được JS chèn vào trang html.</w:t>
+      </w:r>
+      <w:r>
+        <w:rPr>
+          <w:sz w:val="26"/>
+          <w:szCs w:val="26"/>
+        </w:rPr>
+        <w:br/>
+      </w:r>
+      <w:r>
+        <w:rPr>
+          <w:sz w:val="26"/>
+          <w:szCs w:val="26"/>
+        </w:rPr>
+        <w:lastRenderedPageBreak/>
+        <w:t>nếu file css lớn sẽ ảnh hưởng performance.</w:t>
+      </w:r>
+      <w:r>
+        <w:rPr>
+          <w:sz w:val="26"/>
+          <w:szCs w:val="26"/>
+        </w:rPr>
+        <w:t xml:space="preserve"> File JS sẽ tăng lên khi CSS tăng</w:t>
+      </w:r>
+      <w:r>
+        <w:rPr>
+          <w:sz w:val="26"/>
+          <w:szCs w:val="26"/>
+        </w:rPr>
+        <w:t>.</w:t>
+      </w:r>
+      <w:r>
+        <w:rPr>
+          <w:sz w:val="26"/>
+          <w:szCs w:val="26"/>
+        </w:rPr>
+        <w:br/>
+      </w:r>
+      <w:r>
+        <w:rPr>
+          <w:noProof/>
+        </w:rPr>
+        <w:drawing>
+          <wp:inline distT="0" distB="0" distL="0" distR="0" wp14:anchorId="6D9D42BB" wp14:editId="4515ECBB">
+            <wp:extent cx="4724400" cy="352425"/>
+            <wp:effectExtent l="0" t="0" r="0" b="9525"/>
+            <wp:docPr id="154209082" name="Picture 1"/>
+            <wp:cNvGraphicFramePr>
+              <a:graphicFrameLocks xmlns:a="http://schemas.openxmlformats.org/drawingml/2006/main" noChangeAspect="1"/>
+            </wp:cNvGraphicFramePr>
+            <a:graphic xmlns:a="http://schemas.openxmlformats.org/drawingml/2006/main">
+              <a:graphicData uri="http://schemas.openxmlformats.org/drawingml/2006/picture">
+                <pic:pic xmlns:pic="http://schemas.openxmlformats.org/drawingml/2006/picture">
+                  <pic:nvPicPr>
+                    <pic:cNvPr id="154209082" name=""/>
+                    <pic:cNvPicPr/>
+                  </pic:nvPicPr>
+                  <pic:blipFill>
+                    <a:blip r:embed="rId26"/>
+                    <a:stretch>
+                      <a:fillRect/>
+                    </a:stretch>
+                  </pic:blipFill>
+                  <pic:spPr>
+                    <a:xfrm>
+                      <a:off x="0" y="0"/>
+                      <a:ext cx="4724400" cy="352425"/>
+                    </a:xfrm>
+                    <a:prstGeom prst="rect">
+                      <a:avLst/>
+                    </a:prstGeom>
+                  </pic:spPr>
+                </pic:pic>
+              </a:graphicData>
+            </a:graphic>
+          </wp:inline>
+        </w:drawing>
+      </w:r>
+      <w:r>
+        <w:rPr>
+          <w:sz w:val="26"/>
+          <w:szCs w:val="26"/>
+        </w:rPr>
+        <w:br/>
+      </w:r>
+      <w:r>
+        <w:rPr>
+          <w:sz w:val="26"/>
+          <w:szCs w:val="26"/>
+        </w:rPr>
+        <w:t>mini-css-extract-plugin được đề suất nên dùng chung với css-loader</w:t>
+      </w:r>
+      <w:r>
+        <w:rPr>
+          <w:sz w:val="26"/>
+          <w:szCs w:val="26"/>
+        </w:rPr>
+        <w:t>, không dùng chung với style-loader</w:t>
+      </w:r>
+      <w:r>
+        <w:rPr>
+          <w:sz w:val="26"/>
+          <w:szCs w:val="26"/>
+        </w:rPr>
+        <w:br/>
+        <w:t>update file config:</w:t>
+      </w:r>
+      <w:r>
+        <w:rPr>
+          <w:sz w:val="26"/>
+          <w:szCs w:val="26"/>
+        </w:rPr>
+        <w:br/>
+      </w:r>
+      <w:r>
+        <w:rPr>
+          <w:noProof/>
+        </w:rPr>
+        <w:drawing>
+          <wp:inline distT="0" distB="0" distL="0" distR="0" wp14:anchorId="0FBC4E86" wp14:editId="7A56CF77">
+            <wp:extent cx="5943600" cy="544830"/>
+            <wp:effectExtent l="0" t="0" r="0" b="7620"/>
+            <wp:docPr id="643921540" name="Picture 1"/>
+            <wp:cNvGraphicFramePr>
+              <a:graphicFrameLocks xmlns:a="http://schemas.openxmlformats.org/drawingml/2006/main" noChangeAspect="1"/>
+            </wp:cNvGraphicFramePr>
+            <a:graphic xmlns:a="http://schemas.openxmlformats.org/drawingml/2006/main">
+              <a:graphicData uri="http://schemas.openxmlformats.org/drawingml/2006/picture">
+                <pic:pic xmlns:pic="http://schemas.openxmlformats.org/drawingml/2006/picture">
+                  <pic:nvPicPr>
+                    <pic:cNvPr id="643921540" name=""/>
+                    <pic:cNvPicPr/>
+                  </pic:nvPicPr>
+                  <pic:blipFill>
+                    <a:blip r:embed="rId27"/>
+                    <a:stretch>
+                      <a:fillRect/>
+                    </a:stretch>
+                  </pic:blipFill>
+                  <pic:spPr>
+                    <a:xfrm>
+                      <a:off x="0" y="0"/>
+                      <a:ext cx="5943600" cy="544830"/>
+                    </a:xfrm>
+                    <a:prstGeom prst="rect">
+                      <a:avLst/>
+                    </a:prstGeom>
+                  </pic:spPr>
+                </pic:pic>
+              </a:graphicData>
+            </a:graphic>
+          </wp:inline>
+        </w:drawing>
+      </w:r>
+      <w:r>
+        <w:rPr>
+          <w:sz w:val="26"/>
+          <w:szCs w:val="26"/>
+        </w:rPr>
+        <w:br/>
+        <w:t>remove style-loader và add mini-css-extract-plugin</w:t>
+      </w:r>
+      <w:r>
+        <w:rPr>
+          <w:sz w:val="26"/>
+          <w:szCs w:val="26"/>
+        </w:rPr>
+        <w:br/>
+      </w:r>
+      <w:r>
+        <w:rPr>
+          <w:noProof/>
+        </w:rPr>
+        <w:drawing>
+          <wp:inline distT="0" distB="0" distL="0" distR="0" wp14:anchorId="62BA2C31" wp14:editId="519E00BF">
+            <wp:extent cx="5943600" cy="3962400"/>
+            <wp:effectExtent l="0" t="0" r="0" b="0"/>
+            <wp:docPr id="1903359926" name="Picture 1"/>
+            <wp:cNvGraphicFramePr>
+              <a:graphicFrameLocks xmlns:a="http://schemas.openxmlformats.org/drawingml/2006/main" noChangeAspect="1"/>
+            </wp:cNvGraphicFramePr>
+            <a:graphic xmlns:a="http://schemas.openxmlformats.org/drawingml/2006/main">
+              <a:graphicData uri="http://schemas.openxmlformats.org/drawingml/2006/picture">
+                <pic:pic xmlns:pic="http://schemas.openxmlformats.org/drawingml/2006/picture">
+                  <pic:nvPicPr>
+                    <pic:cNvPr id="1903359926" name=""/>
+                    <pic:cNvPicPr/>
+                  </pic:nvPicPr>
+                  <pic:blipFill>
+                    <a:blip r:embed="rId28"/>
+                    <a:stretch>
+                      <a:fillRect/>
+                    </a:stretch>
+                  </pic:blipFill>
+                  <pic:spPr>
+                    <a:xfrm>
+                      <a:off x="0" y="0"/>
+                      <a:ext cx="5943600" cy="3962400"/>
+                    </a:xfrm>
+                    <a:prstGeom prst="rect">
+                      <a:avLst/>
+                    </a:prstGeom>
+                  </pic:spPr>
+                </pic:pic>
+              </a:graphicData>
+            </a:graphic>
+          </wp:inline>
+        </w:drawing>
+      </w:r>
+    </w:p>
+    <w:p>
+      <w:pPr>
+        <w:pStyle w:val="ListParagraph"/>
+        <w:numPr>
+          <w:ilvl w:val="0"/>
+          <w:numId w:val="1"/>
+        </w:numPr>
+        <w:outlineLvl w:val="0"/>
+        <w:rPr>
+          <w:sz w:val="26"/>
+          <w:szCs w:val="26"/>
+        </w:rPr>
+      </w:pPr>
+      <w:r>
+        <w:rPr>
+          <w:b/>
+          <w:bCs/>
+          <w:sz w:val="30"/>
+          <w:szCs w:val="30"/>
+        </w:rPr>
+        <w:t>Xử lý Caching</w:t>
+      </w:r>
+      <w:r>
+        <w:rPr>
+          <w:b/>
+          <w:bCs/>
+          <w:sz w:val="30"/>
+          <w:szCs w:val="30"/>
+        </w:rPr>
+        <w:t>:</w:t>
+      </w:r>
+      <w:r>
+        <w:rPr>
+          <w:b/>
+          <w:bCs/>
+          <w:sz w:val="30"/>
+          <w:szCs w:val="30"/>
+        </w:rPr>
+        <w:br/>
+      </w:r>
+      <w:r>
+        <w:rPr>
+          <w:sz w:val="26"/>
+          <w:szCs w:val="26"/>
+        </w:rPr>
+        <w:t>lệnh</w:t>
+      </w:r>
+      <w:r>
+        <w:rPr>
+          <w:sz w:val="26"/>
+          <w:szCs w:val="26"/>
+        </w:rPr>
+        <w:t xml:space="preserve"> yarn build sẽ build ra các file mới nhưng với tên không đổi sau các lần build, điều này sẽ dẫn đến 1 issue là các trình duyệt có thể sẽ caching file. Để tránh điều này webpack khi build xong sẽ thêm 1 mã hash vào sau tên file</w:t>
+      </w:r>
+      <w:r>
+        <w:rPr>
+          <w:sz w:val="26"/>
+          <w:szCs w:val="26"/>
+        </w:rPr>
+        <w:br/>
+      </w:r>
+      <w:r>
+        <w:rPr>
+          <w:noProof/>
+        </w:rPr>
+        <w:lastRenderedPageBreak/>
+        <w:drawing>
+          <wp:inline distT="0" distB="0" distL="0" distR="0" wp14:anchorId="00A002CA" wp14:editId="1C51DAB8">
+            <wp:extent cx="2598420" cy="1418874"/>
+            <wp:effectExtent l="0" t="0" r="0" b="0"/>
+            <wp:docPr id="392194897" name="Picture 1"/>
+            <wp:cNvGraphicFramePr>
+              <a:graphicFrameLocks xmlns:a="http://schemas.openxmlformats.org/drawingml/2006/main" noChangeAspect="1"/>
+            </wp:cNvGraphicFramePr>
+            <a:graphic xmlns:a="http://schemas.openxmlformats.org/drawingml/2006/main">
+              <a:graphicData uri="http://schemas.openxmlformats.org/drawingml/2006/picture">
+                <pic:pic xmlns:pic="http://schemas.openxmlformats.org/drawingml/2006/picture">
+                  <pic:nvPicPr>
+                    <pic:cNvPr id="392194897" name=""/>
+                    <pic:cNvPicPr/>
+                  </pic:nvPicPr>
+                  <pic:blipFill>
+                    <a:blip r:embed="rId29"/>
+                    <a:stretch>
+                      <a:fillRect/>
+                    </a:stretch>
+                  </pic:blipFill>
+                  <pic:spPr>
+                    <a:xfrm>
+                      <a:off x="0" y="0"/>
+                      <a:ext cx="2602565" cy="1421137"/>
+                    </a:xfrm>
+                    <a:prstGeom prst="rect">
+                      <a:avLst/>
+                    </a:prstGeom>
+                  </pic:spPr>
+                </pic:pic>
+              </a:graphicData>
+            </a:graphic>
+          </wp:inline>
+        </w:drawing>
+      </w:r>
+      <w:r>
+        <w:rPr>
+          <w:sz w:val="26"/>
+          <w:szCs w:val="26"/>
+        </w:rPr>
+        <w:t xml:space="preserve"> </w:t>
+      </w:r>
+      <w:r>
+        <w:rPr>
+          <w:sz w:val="26"/>
+          <w:szCs w:val="26"/>
+        </w:rPr>
+        <w:br/>
+        <w:t>để làm được điều này, chúng ta cần phải edit file config:</w:t>
+      </w:r>
+      <w:r>
+        <w:rPr>
+          <w:sz w:val="26"/>
+          <w:szCs w:val="26"/>
+        </w:rPr>
+        <w:br/>
+      </w:r>
+      <w:r>
+        <w:rPr>
+          <w:noProof/>
+        </w:rPr>
+        <w:drawing>
+          <wp:inline distT="0" distB="0" distL="0" distR="0" wp14:anchorId="26F1E92B" wp14:editId="7DC48869">
+            <wp:extent cx="4450080" cy="1102238"/>
+            <wp:effectExtent l="0" t="0" r="0" b="3175"/>
+            <wp:docPr id="871815886" name="Picture 1"/>
+            <wp:cNvGraphicFramePr>
+              <a:graphicFrameLocks xmlns:a="http://schemas.openxmlformats.org/drawingml/2006/main" noChangeAspect="1"/>
+            </wp:cNvGraphicFramePr>
+            <a:graphic xmlns:a="http://schemas.openxmlformats.org/drawingml/2006/main">
+              <a:graphicData uri="http://schemas.openxmlformats.org/drawingml/2006/picture">
+                <pic:pic xmlns:pic="http://schemas.openxmlformats.org/drawingml/2006/picture">
+                  <pic:nvPicPr>
+                    <pic:cNvPr id="871815886" name=""/>
+                    <pic:cNvPicPr/>
+                  </pic:nvPicPr>
+                  <pic:blipFill>
+                    <a:blip r:embed="rId30"/>
+                    <a:stretch>
+                      <a:fillRect/>
+                    </a:stretch>
+                  </pic:blipFill>
+                  <pic:spPr>
+                    <a:xfrm>
+                      <a:off x="0" y="0"/>
+                      <a:ext cx="4460372" cy="1104787"/>
+                    </a:xfrm>
+                    <a:prstGeom prst="rect">
+                      <a:avLst/>
+                    </a:prstGeom>
+                  </pic:spPr>
+                </pic:pic>
+              </a:graphicData>
+            </a:graphic>
+          </wp:inline>
+        </w:drawing>
+      </w:r>
+      <w:r>
+        <w:rPr>
+          <w:sz w:val="26"/>
+          <w:szCs w:val="26"/>
+        </w:rPr>
+        <w:br/>
+        <w:t>và:</w:t>
+      </w:r>
+      <w:r>
+        <w:rPr>
+          <w:sz w:val="26"/>
+          <w:szCs w:val="26"/>
+        </w:rPr>
+        <w:br/>
+      </w:r>
+      <w:r>
+        <w:rPr>
+          <w:noProof/>
+        </w:rPr>
+        <w:drawing>
+          <wp:inline distT="0" distB="0" distL="0" distR="0" wp14:anchorId="210BE63D" wp14:editId="76D6C1A7">
+            <wp:extent cx="4480560" cy="1075658"/>
+            <wp:effectExtent l="0" t="0" r="0" b="0"/>
+            <wp:docPr id="1092294731" name="Picture 1"/>
+            <wp:cNvGraphicFramePr>
+              <a:graphicFrameLocks xmlns:a="http://schemas.openxmlformats.org/drawingml/2006/main" noChangeAspect="1"/>
+            </wp:cNvGraphicFramePr>
+            <a:graphic xmlns:a="http://schemas.openxmlformats.org/drawingml/2006/main">
+              <a:graphicData uri="http://schemas.openxmlformats.org/drawingml/2006/picture">
+                <pic:pic xmlns:pic="http://schemas.openxmlformats.org/drawingml/2006/picture">
+                  <pic:nvPicPr>
+                    <pic:cNvPr id="1092294731" name=""/>
+                    <pic:cNvPicPr/>
+                  </pic:nvPicPr>
+                  <pic:blipFill>
+                    <a:blip r:embed="rId31"/>
+                    <a:stretch>
+                      <a:fillRect/>
+                    </a:stretch>
+                  </pic:blipFill>
+                  <pic:spPr>
+                    <a:xfrm>
+                      <a:off x="0" y="0"/>
+                      <a:ext cx="4496685" cy="1079529"/>
+                    </a:xfrm>
+                    <a:prstGeom prst="rect">
+                      <a:avLst/>
+                    </a:prstGeom>
+                  </pic:spPr>
+                </pic:pic>
+              </a:graphicData>
+            </a:graphic>
+          </wp:inline>
+        </w:drawing>
+      </w:r>
+    </w:p>
+    <w:p>
+      <w:pPr>
+        <w:pStyle w:val="ListParagraph"/>
+        <w:numPr>
+          <w:ilvl w:val="0"/>
+          <w:numId w:val="1"/>
+        </w:numPr>
+        <w:outlineLvl w:val="0"/>
+        <w:rPr>
+          <w:sz w:val="26"/>
+          <w:szCs w:val="26"/>
+        </w:rPr>
+      </w:pPr>
+      <w:r>
+        <w:rPr>
+          <w:b/>
+          <w:bCs/>
+          <w:sz w:val="30"/>
+          <w:szCs w:val="30"/>
+        </w:rPr>
+        <w:t>Clean file cũ trước khi build file mới:</w:t>
+      </w:r>
+      <w:r>
+        <w:rPr>
+          <w:b/>
+          <w:bCs/>
+          <w:sz w:val="30"/>
+          <w:szCs w:val="30"/>
+        </w:rPr>
+        <w:br/>
+      </w:r>
+      <w:r>
+        <w:rPr>
+          <w:noProof/>
+        </w:rPr>
+        <w:drawing>
+          <wp:inline distT="0" distB="0" distL="0" distR="0" wp14:anchorId="5BF5DEBE" wp14:editId="2A4763E8">
+            <wp:extent cx="4518660" cy="1464612"/>
+            <wp:effectExtent l="0" t="0" r="0" b="2540"/>
+            <wp:docPr id="1723231064" name="Picture 1"/>
+            <wp:cNvGraphicFramePr>
+              <a:graphicFrameLocks xmlns:a="http://schemas.openxmlformats.org/drawingml/2006/main" noChangeAspect="1"/>
+            </wp:cNvGraphicFramePr>
+            <a:graphic xmlns:a="http://schemas.openxmlformats.org/drawingml/2006/main">
+              <a:graphicData uri="http://schemas.openxmlformats.org/drawingml/2006/picture">
+                <pic:pic xmlns:pic="http://schemas.openxmlformats.org/drawingml/2006/picture">
+                  <pic:nvPicPr>
+                    <pic:cNvPr id="1723231064" name=""/>
+                    <pic:cNvPicPr/>
+                  </pic:nvPicPr>
+                  <pic:blipFill>
+                    <a:blip r:embed="rId32"/>
+                    <a:stretch>
+                      <a:fillRect/>
+                    </a:stretch>
+                  </pic:blipFill>
+                  <pic:spPr>
+                    <a:xfrm>
+                      <a:off x="0" y="0"/>
+                      <a:ext cx="4529223" cy="1468036"/>
+                    </a:xfrm>
+                    <a:prstGeom prst="rect">
+                      <a:avLst/>
+                    </a:prstGeom>
+                  </pic:spPr>
+                </pic:pic>
+              </a:graphicData>
+            </a:graphic>
+          </wp:inline>
+        </w:drawing>
+      </w:r>
+      <w:r>
+        <w:rPr>
+          <w:b/>
+          <w:bCs/>
+          <w:sz w:val="30"/>
+          <w:szCs w:val="30"/>
+        </w:rPr>
+        <w:br/>
+      </w:r>
+      <w:r>
+        <w:rPr>
+          <w:sz w:val="26"/>
+          <w:szCs w:val="26"/>
+        </w:rPr>
+        <w:t>khi build xong, file cũ xẽ bị xóa.</w:t>
+      </w:r>
+      <w:r>
+        <w:rPr>
+          <w:sz w:val="26"/>
+          <w:szCs w:val="26"/>
+        </w:rPr>
+        <w:br/>
+      </w:r>
+      <w:r>
+        <w:rPr>
+          <w:noProof/>
+        </w:rPr>
+        <w:drawing>
+          <wp:inline distT="0" distB="0" distL="0" distR="0" wp14:anchorId="5AA1AF65" wp14:editId="07D29AD9">
+            <wp:extent cx="2771775" cy="1323975"/>
+            <wp:effectExtent l="0" t="0" r="9525" b="9525"/>
+            <wp:docPr id="302520854" name="Picture 1"/>
+            <wp:cNvGraphicFramePr>
+              <a:graphicFrameLocks xmlns:a="http://schemas.openxmlformats.org/drawingml/2006/main" noChangeAspect="1"/>
+            </wp:cNvGraphicFramePr>
+            <a:graphic xmlns:a="http://schemas.openxmlformats.org/drawingml/2006/main">
+              <a:graphicData uri="http://schemas.openxmlformats.org/drawingml/2006/picture">
+                <pic:pic xmlns:pic="http://schemas.openxmlformats.org/drawingml/2006/picture">
+                  <pic:nvPicPr>
+                    <pic:cNvPr id="302520854" name=""/>
+                    <pic:cNvPicPr/>
+                  </pic:nvPicPr>
+                  <pic:blipFill>
+                    <a:blip r:embed="rId33"/>
+                    <a:stretch>
+                      <a:fillRect/>
+                    </a:stretch>
+                  </pic:blipFill>
+                  <pic:spPr>
+                    <a:xfrm>
+                      <a:off x="0" y="0"/>
+                      <a:ext cx="2771775" cy="1323975"/>
+                    </a:xfrm>
+                    <a:prstGeom prst="rect">
+                      <a:avLst/>
+                    </a:prstGeom>
+                  </pic:spPr>
+                </pic:pic>
+              </a:graphicData>
+            </a:graphic>
+          </wp:inline>
+        </w:drawing>
       </w:r>
     </w:p>
     <w:sectPr>

</xml_diff>